<commit_message>
NEW LAB 4 REPORT
</commit_message>
<xml_diff>
--- a/Lab4/Отчёт 4.docx
+++ b/Lab4/Отчёт 4.docx
@@ -9283,7 +9283,7 @@
           <w:top w:val="single" w:sz="4" w:space="1" w:color="auto"/>
           <w:left w:val="single" w:sz="4" w:space="4" w:color="auto"/>
           <w:bottom w:val="single" w:sz="4" w:space="1" w:color="auto"/>
-          <w:right w:val="single" w:sz="4" w:space="4" w:color="auto"/>
+          <w:right w:val="single" w:sz="4" w:space="5" w:color="auto"/>
         </w:pBdr>
         <w:rPr>
           <w:rFonts w:ascii="Times New Roman" w:hAnsi="Times New Roman" w:cs="Times New Roman"/>
@@ -9360,7 +9360,7 @@
           <w:top w:val="single" w:sz="4" w:space="1" w:color="auto"/>
           <w:left w:val="single" w:sz="4" w:space="4" w:color="auto"/>
           <w:bottom w:val="single" w:sz="4" w:space="1" w:color="auto"/>
-          <w:right w:val="single" w:sz="4" w:space="4" w:color="auto"/>
+          <w:right w:val="single" w:sz="4" w:space="5" w:color="auto"/>
         </w:pBdr>
         <w:rPr>
           <w:rFonts w:ascii="Times New Roman" w:hAnsi="Times New Roman" w:cs="Times New Roman"/>
@@ -9406,7 +9406,7 @@
           <w:top w:val="single" w:sz="4" w:space="1" w:color="auto"/>
           <w:left w:val="single" w:sz="4" w:space="4" w:color="auto"/>
           <w:bottom w:val="single" w:sz="4" w:space="1" w:color="auto"/>
-          <w:right w:val="single" w:sz="4" w:space="4" w:color="auto"/>
+          <w:right w:val="single" w:sz="4" w:space="5" w:color="auto"/>
         </w:pBdr>
         <w:rPr>
           <w:rFonts w:ascii="Times New Roman" w:hAnsi="Times New Roman" w:cs="Times New Roman"/>
@@ -9472,7 +9472,7 @@
           <w:top w:val="single" w:sz="4" w:space="1" w:color="auto"/>
           <w:left w:val="single" w:sz="4" w:space="4" w:color="auto"/>
           <w:bottom w:val="single" w:sz="4" w:space="1" w:color="auto"/>
-          <w:right w:val="single" w:sz="4" w:space="4" w:color="auto"/>
+          <w:right w:val="single" w:sz="4" w:space="5" w:color="auto"/>
         </w:pBdr>
         <w:rPr>
           <w:rFonts w:ascii="Times New Roman" w:hAnsi="Times New Roman" w:cs="Times New Roman"/>
@@ -9610,10 +9610,10 @@
           <w:lang w:eastAsia="ru-RU"/>
         </w:rPr>
         <w:drawing>
-          <wp:inline distT="0" distB="0" distL="0" distR="0" wp14:anchorId="2A82BAA3" wp14:editId="267669A9">
-            <wp:extent cx="4583348" cy="1350335"/>
-            <wp:effectExtent l="0" t="0" r="8255" b="2540"/>
-            <wp:docPr id="8" name="Рисунок 8"/>
+          <wp:inline distT="0" distB="0" distL="0" distR="0" wp14:anchorId="2C2717D6" wp14:editId="54253DC2">
+            <wp:extent cx="5276850" cy="981075"/>
+            <wp:effectExtent l="0" t="0" r="0" b="9525"/>
+            <wp:docPr id="11" name="Рисунок 11"/>
             <wp:cNvGraphicFramePr>
               <a:graphicFrameLocks xmlns:a="http://schemas.openxmlformats.org/drawingml/2006/main" noChangeAspect="1"/>
             </wp:cNvGraphicFramePr>
@@ -9633,7 +9633,7 @@
                   <pic:spPr>
                     <a:xfrm>
                       <a:off x="0" y="0"/>
-                      <a:ext cx="4591561" cy="1352755"/>
+                      <a:ext cx="5276850" cy="981075"/>
                     </a:xfrm>
                     <a:prstGeom prst="rect">
                       <a:avLst/>
@@ -10016,7 +10016,18 @@
           <w:szCs w:val="24"/>
           <w:lang w:val="en-US"/>
         </w:rPr>
-        <w:t>tickettypestosections.id_type</w:t>
+        <w:t>tickettypestose</w:t>
+      </w:r>
+      <w:bookmarkStart w:id="0" w:name="_GoBack"/>
+      <w:bookmarkEnd w:id="0"/>
+      <w:r>
+        <w:rPr>
+          <w:rFonts w:ascii="Times New Roman" w:hAnsi="Times New Roman" w:cs="Times New Roman"/>
+          <w:sz w:val="24"/>
+          <w:szCs w:val="24"/>
+          <w:lang w:val="en-US"/>
+        </w:rPr>
+        <w:t>ctions.id_type</w:t>
       </w:r>
       <w:proofErr w:type="spellEnd"/>
       <w:r>
@@ -10099,6 +10110,7 @@
           <w:rFonts w:ascii="Times New Roman" w:hAnsi="Times New Roman" w:cs="Times New Roman"/>
           <w:sz w:val="28"/>
           <w:szCs w:val="28"/>
+          <w:lang w:val="en-US"/>
         </w:rPr>
       </w:pPr>
     </w:p>
@@ -10120,10 +10132,10 @@
           <w:lang w:eastAsia="ru-RU"/>
         </w:rPr>
         <w:drawing>
-          <wp:inline distT="0" distB="0" distL="0" distR="0" wp14:anchorId="5A20CF3E" wp14:editId="37BB66E0">
-            <wp:extent cx="3125972" cy="1130671"/>
-            <wp:effectExtent l="0" t="0" r="0" b="0"/>
-            <wp:docPr id="9" name="Рисунок 9"/>
+          <wp:inline distT="0" distB="0" distL="0" distR="0" wp14:anchorId="202F1D63" wp14:editId="4A87264C">
+            <wp:extent cx="2864433" cy="1998921"/>
+            <wp:effectExtent l="0" t="0" r="0" b="1905"/>
+            <wp:docPr id="10" name="Рисунок 10"/>
             <wp:cNvGraphicFramePr>
               <a:graphicFrameLocks xmlns:a="http://schemas.openxmlformats.org/drawingml/2006/main" noChangeAspect="1"/>
             </wp:cNvGraphicFramePr>
@@ -10143,7 +10155,7 @@
                   <pic:spPr>
                     <a:xfrm>
                       <a:off x="0" y="0"/>
-                      <a:ext cx="3138853" cy="1135330"/>
+                      <a:ext cx="2864912" cy="1999255"/>
                     </a:xfrm>
                     <a:prstGeom prst="rect">
                       <a:avLst/>
@@ -10277,6 +10289,7 @@
           <w:szCs w:val="28"/>
           <w:lang w:val="en-US"/>
         </w:rPr>
+        <w:lastRenderedPageBreak/>
         <w:t>begin</w:t>
       </w:r>
       <w:proofErr w:type="gramEnd"/>
@@ -10305,7 +10318,6 @@
           <w:szCs w:val="28"/>
           <w:lang w:val="en-US"/>
         </w:rPr>
-        <w:lastRenderedPageBreak/>
         <w:t xml:space="preserve">    </w:t>
       </w:r>
       <w:proofErr w:type="gramStart"/>
@@ -10466,8 +10478,6 @@
         </w:rPr>
         <w:t>Были выполнены стандартные запросы извлечения данных. Также были выполнены запросы в соответствии с индивидуальным заданием. Были изучены представления и хранимые процедуры, с помощью которых можно спокойно добавлять данные в БД. При выполнении работы проблем не было.</w:t>
       </w:r>
-      <w:bookmarkStart w:id="0" w:name="_GoBack"/>
-      <w:bookmarkEnd w:id="0"/>
     </w:p>
     <w:sectPr>
       <w:pgSz w:w="11906" w:h="16838"/>

</xml_diff>